<commit_message>
It looks like we're missing some language necessary for the EU. I've added some as [7.2] that we used recently in a similar agreement.
</commit_message>
<xml_diff>
--- a/Word/EULA.docx
+++ b/Word/EULA.docx
@@ -12,56 +12,8 @@
           <w:szCs w:val="72"/>
         </w:rPr>
       </w:pPr>
-      <w:r>
-        <w:rPr>
-          <w:rFonts w:ascii="Arial Narrow" w:hAnsi="Arial Narrow"/>
-          <w:b/>
-          <w:noProof/>
-          <w:sz w:val="72"/>
-          <w:szCs w:val="72"/>
-        </w:rPr>
-        <w:drawing>
-          <wp:inline distT="0" distB="0" distL="0" distR="0" wp14:anchorId="54A7F393" wp14:editId="4A383CFF">
-            <wp:extent cx="781050" cy="781050"/>
-            <wp:effectExtent l="0" t="0" r="0" b="0"/>
-            <wp:docPr id="1" name="Picture 1"/>
-            <wp:cNvGraphicFramePr>
-              <a:graphicFrameLocks xmlns:a="http://schemas.openxmlformats.org/drawingml/2006/main" noChangeAspect="1"/>
-            </wp:cNvGraphicFramePr>
-            <a:graphic xmlns:a="http://schemas.openxmlformats.org/drawingml/2006/main">
-              <a:graphicData uri="http://schemas.openxmlformats.org/drawingml/2006/picture">
-                <pic:pic xmlns:pic="http://schemas.openxmlformats.org/drawingml/2006/picture">
-                  <pic:nvPicPr>
-                    <pic:cNvPr id="1" name="MC900438065[1].PNG"/>
-                    <pic:cNvPicPr/>
-                  </pic:nvPicPr>
-                  <pic:blipFill>
-                    <a:blip r:embed="rId7">
-                      <a:extLst>
-                        <a:ext uri="{28A0092B-C50C-407E-A947-70E740481C1C}">
-                          <a14:useLocalDpi xmlns:a14="http://schemas.microsoft.com/office/drawing/2010/main" val="0"/>
-                        </a:ext>
-                      </a:extLst>
-                    </a:blip>
-                    <a:stretch>
-                      <a:fillRect/>
-                    </a:stretch>
-                  </pic:blipFill>
-                  <pic:spPr>
-                    <a:xfrm>
-                      <a:off x="0" y="0"/>
-                      <a:ext cx="781050" cy="781050"/>
-                    </a:xfrm>
-                    <a:prstGeom prst="rect">
-                      <a:avLst/>
-                    </a:prstGeom>
-                  </pic:spPr>
-                </pic:pic>
-              </a:graphicData>
-            </a:graphic>
-          </wp:inline>
-        </w:drawing>
-      </w:r>
+      <w:bookmarkStart w:id="0" w:name="_GoBack"/>
+      <w:bookmarkEnd w:id="0"/>
       <w:r>
         <w:rPr>
           <w:rFonts w:ascii="Arial Narrow" w:hAnsi="Arial Narrow"/>
@@ -69,7 +21,7 @@
           <w:sz w:val="72"/>
           <w:szCs w:val="72"/>
         </w:rPr>
-        <w:t xml:space="preserve"> INTERNATIONAL </w:t>
+        <w:t xml:space="preserve">INTERNATIONAL </w:t>
       </w:r>
       <w:r>
         <w:rPr>
@@ -94,8 +46,6 @@
         </w:rPr>
         <w:t xml:space="preserve"> </w:t>
       </w:r>
-      <w:bookmarkStart w:id="0" w:name="_GoBack"/>
-      <w:bookmarkEnd w:id="0"/>
     </w:p>
     <w:p>
       <w:pPr>
@@ -1360,14 +1310,7 @@
         <w:rPr>
           <w:rFonts w:ascii="Arial Narrow" w:hAnsi="Arial Narrow"/>
         </w:rPr>
-        <w:t xml:space="preserve"> except as specifically </w:t>
-      </w:r>
-      <w:r>
-        <w:rPr>
-          <w:rFonts w:ascii="Arial Narrow" w:hAnsi="Arial Narrow"/>
-        </w:rPr>
-        <w:lastRenderedPageBreak/>
-        <w:t xml:space="preserve">authorized by this </w:t>
+        <w:t xml:space="preserve"> except as specifically authorized by this </w:t>
       </w:r>
       <w:r>
         <w:rPr>
@@ -2784,15 +2727,7 @@
           <w:rFonts w:ascii="Arial Narrow" w:hAnsi="Arial Narrow"/>
           <w:noProof/>
         </w:rPr>
-        <w:t xml:space="preserve"> without limitation </w:t>
-      </w:r>
-      <w:r>
-        <w:rPr>
-          <w:rFonts w:ascii="Arial Narrow" w:hAnsi="Arial Narrow"/>
-          <w:noProof/>
-        </w:rPr>
-        <w:lastRenderedPageBreak/>
-        <w:t>immediate injunctive relief in any court of competent jurisdiction under the applicable law</w:t>
+        <w:t xml:space="preserve"> without limitation immediate injunctive relief in any court of competent jurisdiction under the applicable law</w:t>
       </w:r>
       <w:r>
         <w:rPr>
@@ -4337,14 +4272,7 @@
         <w:rPr>
           <w:rFonts w:ascii="Arial Narrow" w:hAnsi="Arial Narrow"/>
         </w:rPr>
-        <w:t xml:space="preserve">NT PERMITTED </w:t>
-      </w:r>
-      <w:r>
-        <w:rPr>
-          <w:rFonts w:ascii="Arial Narrow" w:hAnsi="Arial Narrow"/>
-        </w:rPr>
-        <w:lastRenderedPageBreak/>
-        <w:t>BY APPLICABLE LAW:</w:t>
+        <w:t>NT PERMITTED BY APPLICABLE LAW:</w:t>
       </w:r>
       <w:r>
         <w:rPr>
@@ -5685,14 +5613,7 @@
         <w:rPr>
           <w:rFonts w:ascii="Arial Narrow" w:hAnsi="Arial Narrow"/>
         </w:rPr>
-        <w:t xml:space="preserve">conducted by telephone, on-line and/or based solely upon written submissions where no in-person appearance is required. If in-person appearance is </w:t>
-      </w:r>
-      <w:r>
-        <w:rPr>
-          <w:rFonts w:ascii="Arial Narrow" w:hAnsi="Arial Narrow"/>
-        </w:rPr>
-        <w:lastRenderedPageBreak/>
-        <w:t xml:space="preserve">required, such hearings </w:t>
+        <w:t xml:space="preserve">conducted by telephone, on-line and/or based solely upon written submissions where no in-person appearance is required. If in-person appearance is required, such hearings </w:t>
       </w:r>
       <w:r>
         <w:rPr>

</xml_diff>

<commit_message>
I made a few changes based on a conversation with the legal team in our Beijing office. Sections 3.3, 4.1 & 5.4
</commit_message>
<xml_diff>
--- a/Word/EULA.docx
+++ b/Word/EULA.docx
@@ -12,8 +12,6 @@
           <w:szCs w:val="72"/>
         </w:rPr>
       </w:pPr>
-      <w:bookmarkStart w:id="0" w:name="_GoBack"/>
-      <w:bookmarkEnd w:id="0"/>
       <w:r>
         <w:rPr>
           <w:rFonts w:ascii="Arial Narrow" w:hAnsi="Arial Narrow"/>
@@ -23,6 +21,8 @@
         </w:rPr>
         <w:t xml:space="preserve">INTERNATIONAL </w:t>
       </w:r>
+      <w:bookmarkStart w:id="0" w:name="_GoBack"/>
+      <w:bookmarkEnd w:id="0"/>
       <w:r>
         <w:rPr>
           <w:rFonts w:ascii="Arial Narrow" w:hAnsi="Arial Narrow"/>

</xml_diff>